<commit_message>
add | add crazy python ch19
</commit_message>
<xml_diff>
--- a/learn_python/python_note.docx
+++ b/learn_python/python_note.docx
@@ -22,6 +22,9 @@
     </w:p>
     <w:p/>
     <w:p>
+      <w:pPr>
+        <w:pStyle w:val="1"/>
+      </w:pPr>
       <w:r>
         <w:rPr>
           <w:rFonts w:hint="eastAsia"/>
@@ -32,7 +35,7 @@
         <w:rPr>
           <w:rFonts w:hint="eastAsia"/>
         </w:rPr>
-        <w:t>关键字：</w:t>
+        <w:t>关键字</w:t>
       </w:r>
     </w:p>
     <w:p>
@@ -64,7 +67,7 @@
                     </pic:cNvPicPr>
                   </pic:nvPicPr>
                   <pic:blipFill>
-                    <a:blip r:embed="rId6" cstate="print"/>
+                    <a:blip r:embed="rId7" cstate="print"/>
                     <a:srcRect/>
                     <a:stretch>
                       <a:fillRect/>
@@ -95,6 +98,9 @@
     </w:p>
     <w:p/>
     <w:p>
+      <w:pPr>
+        <w:pStyle w:val="1"/>
+      </w:pPr>
       <w:r>
         <w:rPr>
           <w:rFonts w:hint="eastAsia"/>
@@ -105,7 +111,7 @@
         <w:rPr>
           <w:rFonts w:hint="eastAsia"/>
         </w:rPr>
-        <w:t>内置函数：</w:t>
+        <w:t>内置函数</w:t>
       </w:r>
     </w:p>
     <w:p>
@@ -137,7 +143,7 @@
                     </pic:cNvPicPr>
                   </pic:nvPicPr>
                   <pic:blipFill>
-                    <a:blip r:embed="rId7" cstate="print"/>
+                    <a:blip r:embed="rId8" cstate="print"/>
                     <a:srcRect/>
                     <a:stretch>
                       <a:fillRect/>
@@ -178,6 +184,878 @@
           <w:rFonts w:hint="eastAsia"/>
         </w:rPr>
         <w:t>常见异常类的继承关系</w:t>
+      </w:r>
+    </w:p>
+    <w:p>
+      <w:pPr>
+        <w:pStyle w:val="1"/>
+        <w:rPr>
+          <w:rFonts w:hint="eastAsia"/>
+        </w:rPr>
+      </w:pPr>
+      <w:r>
+        <w:rPr>
+          <w:rFonts w:hint="eastAsia"/>
+        </w:rPr>
+        <w:lastRenderedPageBreak/>
+        <w:t>编解码</w:t>
+      </w:r>
+    </w:p>
+    <w:p>
+      <w:r>
+        <w:t>https://www.cnblogs.com/zz22--/p/8799071.html</w:t>
+      </w:r>
+    </w:p>
+    <w:p>
+      <w:r>
+        <w:t>https://www.cnblogs.com/yes5144/p/11523516.html</w:t>
+      </w:r>
+    </w:p>
+    <w:p>
+      <w:r>
+        <w:t>https://blog.csdn.net/zhuan_long/article/details/112303276</w:t>
+      </w:r>
+    </w:p>
+    <w:p>
+      <w:pPr>
+        <w:rPr>
+          <w:rFonts w:hint="eastAsia"/>
+        </w:rPr>
+      </w:pPr>
+      <w:r>
+        <w:rPr>
+          <w:rFonts w:hint="eastAsia"/>
+        </w:rPr>
+        <w:t>转码的方法：</w:t>
+      </w:r>
+    </w:p>
+    <w:p>
+      <w:pPr>
+        <w:rPr>
+          <w:rFonts w:hint="eastAsia"/>
+        </w:rPr>
+      </w:pPr>
+      <w:r>
+        <w:rPr>
+          <w:rFonts w:hint="eastAsia"/>
+        </w:rPr>
+        <w:t>str.encode(</w:t>
+      </w:r>
+      <w:r>
+        <w:t>‘</w:t>
+      </w:r>
+      <w:r>
+        <w:rPr>
+          <w:rFonts w:hint="eastAsia"/>
+        </w:rPr>
+        <w:t>utf-8</w:t>
+      </w:r>
+      <w:r>
+        <w:t>’</w:t>
+      </w:r>
+      <w:r>
+        <w:rPr>
+          <w:rFonts w:hint="eastAsia"/>
+        </w:rPr>
+        <w:t>).decode(</w:t>
+      </w:r>
+      <w:r>
+        <w:t>‘</w:t>
+      </w:r>
+      <w:r>
+        <w:rPr>
+          <w:rFonts w:hint="eastAsia"/>
+        </w:rPr>
+        <w:t>unicode_escape</w:t>
+      </w:r>
+      <w:r>
+        <w:t>’</w:t>
+      </w:r>
+      <w:r>
+        <w:rPr>
+          <w:rFonts w:hint="eastAsia"/>
+        </w:rPr>
+        <w:t>)</w:t>
+      </w:r>
+    </w:p>
+    <w:p>
+      <w:r>
+        <w:t>with open(filename, encoding='gbk') as f:</w:t>
+      </w:r>
+    </w:p>
+    <w:p>
+      <w:pPr>
+        <w:rPr>
+          <w:rFonts w:hint="eastAsia"/>
+        </w:rPr>
+      </w:pPr>
+      <w:r>
+        <w:rPr>
+          <w:color w:val="FF0000"/>
+        </w:rPr>
+        <w:t>return response.read().decode('utf8')</w:t>
+      </w:r>
+    </w:p>
+    <w:p/>
+    <w:p>
+      <w:pPr>
+        <w:pStyle w:val="1"/>
+      </w:pPr>
+      <w:r>
+        <w:rPr>
+          <w:rFonts w:hint="eastAsia"/>
+        </w:rPr>
+        <w:t>split</w:t>
+      </w:r>
+      <w:r>
+        <w:rPr>
+          <w:rFonts w:hint="eastAsia"/>
+        </w:rPr>
+        <w:t>的用法</w:t>
+      </w:r>
+    </w:p>
+    <w:p>
+      <w:r>
+        <w:t>str = "Line1-abcdef \nLine2-abc \nLine4-abcd";</w:t>
+      </w:r>
+    </w:p>
+    <w:p>
+      <w:r>
+        <w:t>print(str.split())</w:t>
+      </w:r>
+      <w:r>
+        <w:rPr>
+          <w:rFonts w:hint="eastAsia"/>
+        </w:rPr>
+        <w:t xml:space="preserve">     #</w:t>
+      </w:r>
+      <w:r>
+        <w:rPr>
+          <w:rFonts w:hint="eastAsia"/>
+        </w:rPr>
+        <w:t>以空格为分隔符进行拆分，包含</w:t>
+      </w:r>
+      <w:r>
+        <w:rPr>
+          <w:rFonts w:hint="eastAsia"/>
+        </w:rPr>
+        <w:t>\n</w:t>
+      </w:r>
+    </w:p>
+    <w:p>
+      <w:r>
+        <w:t>print(str.split(' ', 1))</w:t>
+      </w:r>
+      <w:r>
+        <w:rPr>
+          <w:rFonts w:hint="eastAsia"/>
+        </w:rPr>
+        <w:t xml:space="preserve">  #</w:t>
+      </w:r>
+      <w:r>
+        <w:rPr>
+          <w:rFonts w:hint="eastAsia"/>
+        </w:rPr>
+        <w:t>拆成</w:t>
+      </w:r>
+      <w:r>
+        <w:rPr>
+          <w:rFonts w:hint="eastAsia"/>
+        </w:rPr>
+        <w:t>1+1</w:t>
+      </w:r>
+      <w:r>
+        <w:rPr>
+          <w:rFonts w:hint="eastAsia"/>
+        </w:rPr>
+        <w:t>段</w:t>
+      </w:r>
+    </w:p>
+    <w:p>
+      <w:r>
+        <w:t>print(str.split(' '))</w:t>
+      </w:r>
+    </w:p>
+    <w:p>
+      <w:r>
+        <w:t xml:space="preserve">root@2004a:/home/test# </w:t>
+      </w:r>
+    </w:p>
+    <w:p>
+      <w:r>
+        <w:t xml:space="preserve">root@2004a:/home/test# python3 test_split.py </w:t>
+      </w:r>
+    </w:p>
+    <w:p>
+      <w:r>
+        <w:t>['Line1-abcdef', 'Line2-abc', 'Line4-abcd']</w:t>
+      </w:r>
+    </w:p>
+    <w:p>
+      <w:r>
+        <w:t>['Line1-abcdef', '\nLine2-abc \nLine4-abcd']</w:t>
+      </w:r>
+    </w:p>
+    <w:p>
+      <w:r>
+        <w:t>['Line1-abcdef', '\nLine2-abc', '\nLine4-abcd']</w:t>
+      </w:r>
+    </w:p>
+    <w:p>
+      <w:r>
+        <w:t>root@2004a:/home/test#</w:t>
+      </w:r>
+    </w:p>
+    <w:p/>
+    <w:p>
+      <w:r>
+        <w:rPr>
+          <w:rFonts w:hint="eastAsia"/>
+        </w:rPr>
+        <w:t>#</w:t>
+      </w:r>
+      <w:r>
+        <w:rPr>
+          <w:rFonts w:hint="eastAsia"/>
+        </w:rPr>
+        <w:t>先以空格为分隔符拆成列表，再合并成字符串</w:t>
+      </w:r>
+    </w:p>
+    <w:p>
+      <w:r>
+        <w:t>text = "".join(html.split())</w:t>
+      </w:r>
+    </w:p>
+    <w:p>
+      <w:pPr>
+        <w:pStyle w:val="1"/>
+      </w:pPr>
+      <w:r>
+        <w:rPr>
+          <w:rFonts w:hint="eastAsia"/>
+        </w:rPr>
+        <w:t>正则表达式</w:t>
+      </w:r>
+      <w:r>
+        <w:rPr>
+          <w:rFonts w:hint="eastAsia"/>
+        </w:rPr>
+        <w:t xml:space="preserve"> </w:t>
+      </w:r>
+      <w:r>
+        <w:t>.*?</w:t>
+      </w:r>
+    </w:p>
+    <w:p>
+      <w:r>
+        <w:rPr>
+          <w:rFonts w:hint="eastAsia"/>
+        </w:rPr>
+        <w:t>表达式</w:t>
+      </w:r>
+      <w:r>
+        <w:rPr>
+          <w:rFonts w:hint="eastAsia"/>
+        </w:rPr>
+        <w:t xml:space="preserve"> .* </w:t>
+      </w:r>
+      <w:r>
+        <w:rPr>
+          <w:rFonts w:hint="eastAsia"/>
+        </w:rPr>
+        <w:t>就是单个字符匹配任意次，即贪婪匹配。</w:t>
+      </w:r>
+    </w:p>
+    <w:p>
+      <w:r>
+        <w:rPr>
+          <w:rFonts w:hint="eastAsia"/>
+        </w:rPr>
+        <w:t>表达式</w:t>
+      </w:r>
+      <w:r>
+        <w:rPr>
+          <w:rFonts w:hint="eastAsia"/>
+        </w:rPr>
+        <w:t xml:space="preserve"> .*? </w:t>
+      </w:r>
+      <w:r>
+        <w:rPr>
+          <w:rFonts w:hint="eastAsia"/>
+        </w:rPr>
+        <w:t>是满足条件的情况只匹配一次，即最小匹配。</w:t>
+      </w:r>
+    </w:p>
+    <w:p>
+      <w:r>
+        <w:t xml:space="preserve">root@2004a:/home/test# cat test_re.py </w:t>
+      </w:r>
+    </w:p>
+    <w:p>
+      <w:r>
+        <w:t>import re</w:t>
+      </w:r>
+    </w:p>
+    <w:p/>
+    <w:p>
+      <w:r>
+        <w:t>str='&lt;img src="test.jpg" width="60px" height="80px"/&gt;'</w:t>
+      </w:r>
+    </w:p>
+    <w:p>
+      <w:r>
+        <w:t>#print(str)</w:t>
+      </w:r>
+    </w:p>
+    <w:p>
+      <w:r>
+        <w:t>pattern = re.compile('.*')</w:t>
+      </w:r>
+    </w:p>
+    <w:p>
+      <w:r>
+        <w:t>table = re.findall(pattern, str)</w:t>
+      </w:r>
+    </w:p>
+    <w:p>
+      <w:r>
+        <w:t>print(len(table))</w:t>
+      </w:r>
+    </w:p>
+    <w:p>
+      <w:r>
+        <w:t>print(table[0])</w:t>
+      </w:r>
+    </w:p>
+    <w:p/>
+    <w:p>
+      <w:r>
+        <w:t>pattern = re.compile('.*?')</w:t>
+      </w:r>
+    </w:p>
+    <w:p>
+      <w:r>
+        <w:t>table = re.findall(pattern, str)</w:t>
+      </w:r>
+    </w:p>
+    <w:p>
+      <w:r>
+        <w:t>print(len(table))</w:t>
+      </w:r>
+    </w:p>
+    <w:p>
+      <w:r>
+        <w:t>print(table[1])</w:t>
+      </w:r>
+    </w:p>
+    <w:p>
+      <w:r>
+        <w:t xml:space="preserve">root@2004a:/home/test# python3 test_re.py </w:t>
+      </w:r>
+    </w:p>
+    <w:p>
+      <w:r>
+        <w:t>2</w:t>
+      </w:r>
+    </w:p>
+    <w:p>
+      <w:r>
+        <w:t>&lt;img src="test.jpg" width="60px" height="80px"/&gt;</w:t>
+      </w:r>
+    </w:p>
+    <w:p>
+      <w:r>
+        <w:t>97</w:t>
+      </w:r>
+    </w:p>
+    <w:p>
+      <w:r>
+        <w:t>&lt;</w:t>
+      </w:r>
+    </w:p>
+    <w:p>
+      <w:pPr>
+        <w:pStyle w:val="1"/>
+      </w:pPr>
+      <w:r>
+        <w:rPr>
+          <w:rFonts w:hint="eastAsia"/>
+        </w:rPr>
+        <w:t>正则匹配进阶</w:t>
+      </w:r>
+    </w:p>
+    <w:p>
+      <w:r>
+        <w:rPr>
+          <w:rFonts w:hint="eastAsia"/>
+        </w:rPr>
+        <w:t>虽然</w:t>
+      </w:r>
+      <w:r>
+        <w:rPr>
+          <w:rFonts w:hint="eastAsia"/>
+        </w:rPr>
+        <w:t>XPath</w:t>
+      </w:r>
+      <w:r>
+        <w:rPr>
+          <w:rFonts w:hint="eastAsia"/>
+        </w:rPr>
+        <w:t>更好用，我们仍然使用正则表达式</w:t>
+      </w:r>
+    </w:p>
+    <w:p>
+      <w:r>
+        <w:object w:dxaOrig="1541" w:dyaOrig="968">
+          <v:shapetype id="_x0000_t75" coordsize="21600,21600" o:spt="75" o:preferrelative="t" path="m@4@5l@4@11@9@11@9@5xe" filled="f" stroked="f">
+            <v:stroke joinstyle="miter"/>
+            <v:formulas>
+              <v:f eqn="if lineDrawn pixelLineWidth 0"/>
+              <v:f eqn="sum @0 1 0"/>
+              <v:f eqn="sum 0 0 @1"/>
+              <v:f eqn="prod @2 1 2"/>
+              <v:f eqn="prod @3 21600 pixelWidth"/>
+              <v:f eqn="prod @3 21600 pixelHeight"/>
+              <v:f eqn="sum @0 0 1"/>
+              <v:f eqn="prod @6 1 2"/>
+              <v:f eqn="prod @7 21600 pixelWidth"/>
+              <v:f eqn="sum @8 21600 0"/>
+              <v:f eqn="prod @7 21600 pixelHeight"/>
+              <v:f eqn="sum @10 21600 0"/>
+            </v:formulas>
+            <v:path o:extrusionok="f" gradientshapeok="t" o:connecttype="rect"/>
+            <o:lock v:ext="edit" aspectratio="t"/>
+          </v:shapetype>
+          <v:shape id="_x0000_i1025" type="#_x0000_t75" style="width:77.3pt;height:48.6pt" o:ole="">
+            <v:imagedata r:id="rId9" o:title=""/>
+          </v:shape>
+          <o:OLEObject Type="Embed" ProgID="Package" ShapeID="_x0000_i1025" DrawAspect="Icon" ObjectID="_1708339610" r:id="rId10"/>
+        </w:object>
+      </w:r>
+    </w:p>
+    <w:p>
+      <w:r>
+        <w:rPr>
+          <w:rFonts w:hint="eastAsia"/>
+          <w:noProof/>
+        </w:rPr>
+        <w:drawing>
+          <wp:inline distT="0" distB="0" distL="0" distR="0">
+            <wp:extent cx="2549152" cy="1622444"/>
+            <wp:effectExtent l="19050" t="0" r="3548" b="0"/>
+            <wp:docPr id="3" name="图片 2"/>
+            <wp:cNvGraphicFramePr>
+              <a:graphicFrameLocks xmlns:a="http://schemas.openxmlformats.org/drawingml/2006/main" noChangeAspect="1"/>
+            </wp:cNvGraphicFramePr>
+            <a:graphic xmlns:a="http://schemas.openxmlformats.org/drawingml/2006/main">
+              <a:graphicData uri="http://schemas.openxmlformats.org/drawingml/2006/picture">
+                <pic:pic xmlns:pic="http://schemas.openxmlformats.org/drawingml/2006/picture">
+                  <pic:nvPicPr>
+                    <pic:cNvPr id="0" name="Picture 2"/>
+                    <pic:cNvPicPr>
+                      <a:picLocks noChangeAspect="1" noChangeArrowheads="1"/>
+                    </pic:cNvPicPr>
+                  </pic:nvPicPr>
+                  <pic:blipFill>
+                    <a:blip r:embed="rId11" cstate="print"/>
+                    <a:srcRect/>
+                    <a:stretch>
+                      <a:fillRect/>
+                    </a:stretch>
+                  </pic:blipFill>
+                  <pic:spPr bwMode="auto">
+                    <a:xfrm>
+                      <a:off x="0" y="0"/>
+                      <a:ext cx="2549227" cy="1622492"/>
+                    </a:xfrm>
+                    <a:prstGeom prst="rect">
+                      <a:avLst/>
+                    </a:prstGeom>
+                    <a:noFill/>
+                    <a:ln w="9525">
+                      <a:noFill/>
+                      <a:miter lim="800000"/>
+                      <a:headEnd/>
+                      <a:tailEnd/>
+                    </a:ln>
+                  </pic:spPr>
+                </pic:pic>
+              </a:graphicData>
+            </a:graphic>
+          </wp:inline>
+        </w:drawing>
+      </w:r>
+    </w:p>
+    <w:p>
+      <w:r>
+        <w:t>…</w:t>
+      </w:r>
+    </w:p>
+    <w:p>
+      <w:r>
+        <w:rPr>
+          <w:rFonts w:hint="eastAsia"/>
+          <w:noProof/>
+        </w:rPr>
+        <w:drawing>
+          <wp:inline distT="0" distB="0" distL="0" distR="0">
+            <wp:extent cx="2302541" cy="807813"/>
+            <wp:effectExtent l="19050" t="0" r="2509" b="0"/>
+            <wp:docPr id="5" name="图片 5"/>
+            <wp:cNvGraphicFramePr>
+              <a:graphicFrameLocks xmlns:a="http://schemas.openxmlformats.org/drawingml/2006/main" noChangeAspect="1"/>
+            </wp:cNvGraphicFramePr>
+            <a:graphic xmlns:a="http://schemas.openxmlformats.org/drawingml/2006/main">
+              <a:graphicData uri="http://schemas.openxmlformats.org/drawingml/2006/picture">
+                <pic:pic xmlns:pic="http://schemas.openxmlformats.org/drawingml/2006/picture">
+                  <pic:nvPicPr>
+                    <pic:cNvPr id="0" name="Picture 5"/>
+                    <pic:cNvPicPr>
+                      <a:picLocks noChangeAspect="1" noChangeArrowheads="1"/>
+                    </pic:cNvPicPr>
+                  </pic:nvPicPr>
+                  <pic:blipFill>
+                    <a:blip r:embed="rId12" cstate="print"/>
+                    <a:srcRect/>
+                    <a:stretch>
+                      <a:fillRect/>
+                    </a:stretch>
+                  </pic:blipFill>
+                  <pic:spPr bwMode="auto">
+                    <a:xfrm>
+                      <a:off x="0" y="0"/>
+                      <a:ext cx="2303407" cy="808117"/>
+                    </a:xfrm>
+                    <a:prstGeom prst="rect">
+                      <a:avLst/>
+                    </a:prstGeom>
+                    <a:noFill/>
+                    <a:ln w="9525">
+                      <a:noFill/>
+                      <a:miter lim="800000"/>
+                      <a:headEnd/>
+                      <a:tailEnd/>
+                    </a:ln>
+                  </pic:spPr>
+                </pic:pic>
+              </a:graphicData>
+            </a:graphic>
+          </wp:inline>
+        </w:drawing>
+      </w:r>
+    </w:p>
+    <w:p/>
+    <w:p>
+      <w:r>
+        <w:t xml:space="preserve">root@2004a:/home/test# cat test.py </w:t>
+      </w:r>
+    </w:p>
+    <w:p>
+      <w:r>
+        <w:t>import re</w:t>
+      </w:r>
+    </w:p>
+    <w:p>
+      <w:r>
+        <w:t>from datetime import datetime</w:t>
+      </w:r>
+    </w:p>
+    <w:p>
+      <w:r>
+        <w:t>from datetime import timedelta</w:t>
+      </w:r>
+    </w:p>
+    <w:p/>
+    <w:p>
+      <w:r>
+        <w:t>with open('./201701.html', 'r', encoding='utf-8') as f:</w:t>
+      </w:r>
+    </w:p>
+    <w:p>
+      <w:r>
+        <w:t xml:space="preserve">    html = f.read()</w:t>
+      </w:r>
+    </w:p>
+    <w:p>
+      <w:r>
+        <w:t>#print(html)</w:t>
+      </w:r>
+    </w:p>
+    <w:p/>
+    <w:p>
+      <w:r>
+        <w:rPr>
+          <w:rFonts w:hint="eastAsia"/>
+        </w:rPr>
+        <w:lastRenderedPageBreak/>
+        <w:t>#</w:t>
+      </w:r>
+      <w:r>
+        <w:rPr>
+          <w:rFonts w:hint="eastAsia"/>
+        </w:rPr>
+        <w:t>去掉所有空格</w:t>
+      </w:r>
+    </w:p>
+    <w:p>
+      <w:r>
+        <w:t>text = "".join(html.split())</w:t>
+      </w:r>
+    </w:p>
+    <w:p>
+      <w:r>
+        <w:t>#print(text)</w:t>
+      </w:r>
+    </w:p>
+    <w:p/>
+    <w:p>
+      <w:r>
+        <w:t>#pattern = re.compile('&lt;divclass="tian_three"&gt;(.*?)&lt;/div&gt;')</w:t>
+      </w:r>
+    </w:p>
+    <w:p>
+      <w:r>
+        <w:t>#table = re.findall(pattern, text)</w:t>
+      </w:r>
+    </w:p>
+    <w:p>
+      <w:r>
+        <w:t>#print(len(table))</w:t>
+      </w:r>
+    </w:p>
+    <w:p>
+      <w:r>
+        <w:t>#print(len(table[0]))</w:t>
+      </w:r>
+    </w:p>
+    <w:p/>
+    <w:p/>
+    <w:p>
+      <w:r>
+        <w:t>pattern = re.compile('&lt;divclass="tian_three"&gt;(.*?)&lt;/div&gt;&lt;script&gt;')</w:t>
+      </w:r>
+    </w:p>
+    <w:p>
+      <w:r>
+        <w:t>table = re.findall(pattern, text)</w:t>
+      </w:r>
+    </w:p>
+    <w:p>
+      <w:r>
+        <w:t>#print(len(table[0]))</w:t>
+      </w:r>
+    </w:p>
+    <w:p>
+      <w:r>
+        <w:t>#print(table[0])</w:t>
+      </w:r>
+    </w:p>
+    <w:p/>
+    <w:p>
+      <w:r>
+        <w:t>pattern1 = re.compile('&lt;ulclass="thrui"&gt;(.*?)&lt;/ul&gt;')</w:t>
+      </w:r>
+    </w:p>
+    <w:p>
+      <w:r>
+        <w:t>table1 = re.findall(pattern1, table[0])</w:t>
+      </w:r>
+    </w:p>
+    <w:p>
+      <w:r>
+        <w:t>#print(len(table1))</w:t>
+      </w:r>
+    </w:p>
+    <w:p/>
+    <w:p>
+      <w:r>
+        <w:t>#pattern2=re.compile('&lt;li&gt;(.*?)&lt;/li&gt;')</w:t>
+      </w:r>
+    </w:p>
+    <w:p>
+      <w:r>
+        <w:t>#pattern2=re.compile('(&lt;li&gt;(.*?)&lt;/li&gt;)|(&lt;liclass="hide"&gt;(.*?)&lt;/li&gt;)')</w:t>
+      </w:r>
+    </w:p>
+    <w:p>
+      <w:pPr>
+        <w:rPr>
+          <w:color w:val="FF0000"/>
+        </w:rPr>
+      </w:pPr>
+      <w:r>
+        <w:rPr>
+          <w:color w:val="FF0000"/>
+        </w:rPr>
+        <w:t>pattern2=re.compile('&gt;(.*?)&lt;/li&gt;')</w:t>
+      </w:r>
+    </w:p>
+    <w:p>
+      <w:pPr>
+        <w:rPr>
+          <w:color w:val="FF0000"/>
+        </w:rPr>
+      </w:pPr>
+      <w:r>
+        <w:rPr>
+          <w:color w:val="FF0000"/>
+        </w:rPr>
+        <w:t>lis=re.findall(pattern2, table1[0])</w:t>
+      </w:r>
+    </w:p>
+    <w:p>
+      <w:r>
+        <w:t>#print(len(lis))</w:t>
+      </w:r>
+    </w:p>
+    <w:p>
+      <w:r>
+        <w:t>#print(lis[0], "\n\n", lis[17])</w:t>
+      </w:r>
+    </w:p>
+    <w:p/>
+    <w:p>
+      <w:r>
+        <w:t>#divs=re.findall('&gt;(.*?)&lt;/div&gt;', lis[0])</w:t>
+      </w:r>
+    </w:p>
+    <w:p>
+      <w:r>
+        <w:t>#print(divs)</w:t>
+      </w:r>
+    </w:p>
+    <w:p>
+      <w:r>
+        <w:t>#divs=re.findall('&gt;(.*?)&lt;/div&gt;', lis[17])</w:t>
+      </w:r>
+    </w:p>
+    <w:p>
+      <w:r>
+        <w:t>#print(divs)</w:t>
+      </w:r>
+    </w:p>
+    <w:p/>
+    <w:p>
+      <w:r>
+        <w:t>for li in lis:</w:t>
+      </w:r>
+    </w:p>
+    <w:p>
+      <w:pPr>
+        <w:rPr>
+          <w:color w:val="FF0000"/>
+        </w:rPr>
+      </w:pPr>
+      <w:r>
+        <w:t xml:space="preserve">    </w:t>
+      </w:r>
+      <w:r>
+        <w:rPr>
+          <w:color w:val="FF0000"/>
+        </w:rPr>
+        <w:t>divs=re.findall('&gt;(.*?)&lt;/div&gt;', li)</w:t>
+      </w:r>
+    </w:p>
+    <w:p>
+      <w:r>
+        <w:t xml:space="preserve">    #print(divs[0], divs[1], divs[2])</w:t>
+      </w:r>
+    </w:p>
+    <w:p>
+      <w:r>
+        <w:rPr>
+          <w:rFonts w:hint="eastAsia"/>
+        </w:rPr>
+        <w:t xml:space="preserve">    d_str=re.findall('(.*)</w:t>
+      </w:r>
+      <w:r>
+        <w:rPr>
+          <w:rFonts w:hint="eastAsia"/>
+        </w:rPr>
+        <w:t>星期</w:t>
+      </w:r>
+      <w:r>
+        <w:rPr>
+          <w:rFonts w:hint="eastAsia"/>
+        </w:rPr>
+        <w:t>', divs[0])[0]</w:t>
+      </w:r>
+    </w:p>
+    <w:p>
+      <w:r>
+        <w:rPr>
+          <w:rFonts w:hint="eastAsia"/>
+        </w:rPr>
+        <w:t xml:space="preserve">    low_str=re.findall('(.*)</w:t>
+      </w:r>
+      <w:r>
+        <w:rPr>
+          <w:rFonts w:hint="eastAsia"/>
+        </w:rPr>
+        <w:t>℃</w:t>
+      </w:r>
+      <w:r>
+        <w:rPr>
+          <w:rFonts w:hint="eastAsia"/>
+        </w:rPr>
+        <w:t>', divs[1])[0]</w:t>
+      </w:r>
+    </w:p>
+    <w:p>
+      <w:r>
+        <w:rPr>
+          <w:rFonts w:hint="eastAsia"/>
+        </w:rPr>
+        <w:t xml:space="preserve">    high_str=re.findall('(.*)</w:t>
+      </w:r>
+      <w:r>
+        <w:rPr>
+          <w:rFonts w:hint="eastAsia"/>
+        </w:rPr>
+        <w:t>℃</w:t>
+      </w:r>
+      <w:r>
+        <w:rPr>
+          <w:rFonts w:hint="eastAsia"/>
+        </w:rPr>
+        <w:t>', divs[2])[0]</w:t>
+      </w:r>
+    </w:p>
+    <w:p>
+      <w:r>
+        <w:t xml:space="preserve">    print(d_str, low_str, high_str)</w:t>
+      </w:r>
+    </w:p>
+    <w:p>
+      <w:r>
+        <w:t xml:space="preserve">    </w:t>
+      </w:r>
+    </w:p>
+    <w:p>
+      <w:r>
+        <w:t xml:space="preserve">    cur_day=datetime.strptime(d_str, '%Y-%m-%d')</w:t>
+      </w:r>
+    </w:p>
+    <w:p>
+      <w:r>
+        <w:t xml:space="preserve">    high=int(high_str)</w:t>
+      </w:r>
+    </w:p>
+    <w:p>
+      <w:r>
+        <w:t xml:space="preserve">    low=int(low_str)</w:t>
+      </w:r>
+    </w:p>
+    <w:p>
+      <w:r>
+        <w:t xml:space="preserve">    print(cur_day,high,low)</w:t>
+      </w:r>
+    </w:p>
+    <w:p/>
+    <w:p>
+      <w:r>
+        <w:lastRenderedPageBreak/>
+        <w:t>root@2004a:/home/test#</w:t>
       </w:r>
     </w:p>
     <w:p/>
@@ -392,6 +1270,28 @@
       <w:jc w:val="both"/>
     </w:pPr>
   </w:style>
+  <w:style w:type="paragraph" w:styleId="1">
+    <w:name w:val="heading 1"/>
+    <w:basedOn w:val="a"/>
+    <w:next w:val="a"/>
+    <w:link w:val="1Char"/>
+    <w:uiPriority w:val="9"/>
+    <w:qFormat/>
+    <w:rsid w:val="00E86C07"/>
+    <w:pPr>
+      <w:keepNext/>
+      <w:keepLines/>
+      <w:spacing w:before="340" w:after="330" w:line="578" w:lineRule="auto"/>
+      <w:outlineLvl w:val="0"/>
+    </w:pPr>
+    <w:rPr>
+      <w:b/>
+      <w:bCs/>
+      <w:kern w:val="44"/>
+      <w:sz w:val="44"/>
+      <w:szCs w:val="44"/>
+    </w:rPr>
+  </w:style>
   <w:style w:type="character" w:default="1" w:styleId="a0">
     <w:name w:val="Default Paragraph Font"/>
     <w:uiPriority w:val="1"/>
@@ -510,6 +1410,47 @@
     <w:semiHidden/>
     <w:rsid w:val="001B1A58"/>
     <w:rPr>
+      <w:sz w:val="18"/>
+      <w:szCs w:val="18"/>
+    </w:rPr>
+  </w:style>
+  <w:style w:type="character" w:customStyle="1" w:styleId="1Char">
+    <w:name w:val="标题 1 Char"/>
+    <w:basedOn w:val="a0"/>
+    <w:link w:val="1"/>
+    <w:uiPriority w:val="9"/>
+    <w:rsid w:val="00E86C07"/>
+    <w:rPr>
+      <w:b/>
+      <w:bCs/>
+      <w:kern w:val="44"/>
+      <w:sz w:val="44"/>
+      <w:szCs w:val="44"/>
+    </w:rPr>
+  </w:style>
+  <w:style w:type="paragraph" w:styleId="a6">
+    <w:name w:val="Document Map"/>
+    <w:basedOn w:val="a"/>
+    <w:link w:val="Char2"/>
+    <w:uiPriority w:val="99"/>
+    <w:semiHidden/>
+    <w:unhideWhenUsed/>
+    <w:rsid w:val="00E86C07"/>
+    <w:rPr>
+      <w:rFonts w:ascii="宋体" w:eastAsia="宋体"/>
+      <w:sz w:val="18"/>
+      <w:szCs w:val="18"/>
+    </w:rPr>
+  </w:style>
+  <w:style w:type="character" w:customStyle="1" w:styleId="Char2">
+    <w:name w:val="文档结构图 Char"/>
+    <w:basedOn w:val="a0"/>
+    <w:link w:val="a6"/>
+    <w:uiPriority w:val="99"/>
+    <w:semiHidden/>
+    <w:rsid w:val="00E86C07"/>
+    <w:rPr>
+      <w:rFonts w:ascii="宋体" w:eastAsia="宋体"/>
       <w:sz w:val="18"/>
       <w:szCs w:val="18"/>
     </w:rPr>
@@ -798,4 +1739,16 @@
   <a:objectDefaults/>
   <a:extraClrSchemeLst/>
 </a:theme>
+</file>
+
+<file path=customXml/item1.xml><?xml version="1.0" encoding="utf-8"?>
+<b:Sources xmlns:b="http://schemas.openxmlformats.org/officeDocument/2006/bibliography" xmlns="http://schemas.openxmlformats.org/officeDocument/2006/bibliography" SelectedStyle="\APA.XSL" StyleName="APA Fifth Edition"/>
+</file>
+
+<file path=customXml/itemProps1.xml><?xml version="1.0" encoding="utf-8"?>
+<ds:datastoreItem xmlns:ds="http://schemas.openxmlformats.org/officeDocument/2006/customXml" ds:itemID="{EC036ACA-D5E3-47C8-97EF-1482096B6C84}">
+  <ds:schemaRefs>
+    <ds:schemaRef ds:uri="http://schemas.openxmlformats.org/officeDocument/2006/bibliography"/>
+  </ds:schemaRefs>
+</ds:datastoreItem>
 </file>
</xml_diff>